<commit_message>
Bibl y ref añadidas
</commit_message>
<xml_diff>
--- a/ANTEPROYECTO/Anteproyecto 1.1.docx
+++ b/ANTEPROYECTO/Anteproyecto 1.1.docx
@@ -41,32 +41,33 @@
           <w:rFonts w:asciiTheme="minorHAnsi" w:hAnsiTheme="minorHAnsi" w:cstheme="minorHAnsi"/>
           <w:sz w:val="22"/>
         </w:rPr>
-        <w:t xml:space="preserve">Control </w:t>
-      </w:r>
-      <w:proofErr w:type="spellStart"/>
+        <w:t>Control Voltage/Gate (CV/Gate)</w:t>
+      </w:r>
+      <w:r>
+        <w:rPr>
+          <w:rFonts w:asciiTheme="minorHAnsi" w:hAnsiTheme="minorHAnsi" w:cstheme="minorHAnsi"/>
+          <w:sz w:val="22"/>
+        </w:rPr>
+        <w:t xml:space="preserve"> en 1964, de la mano de </w:t>
+      </w:r>
       <w:r>
         <w:rPr>
           <w:rStyle w:val="Textoennegrita"/>
           <w:rFonts w:asciiTheme="minorHAnsi" w:hAnsiTheme="minorHAnsi" w:cstheme="minorHAnsi"/>
-          <w:sz w:val="22"/>
-        </w:rPr>
-        <w:t>Voltage</w:t>
-      </w:r>
-      <w:proofErr w:type="spellEnd"/>
+          <w:b w:val="0"/>
+          <w:sz w:val="22"/>
+        </w:rPr>
+        <w:t xml:space="preserve">Robert </w:t>
+      </w:r>
+      <w:proofErr w:type="gramStart"/>
       <w:r>
         <w:rPr>
           <w:rStyle w:val="Textoennegrita"/>
           <w:rFonts w:asciiTheme="minorHAnsi" w:hAnsiTheme="minorHAnsi" w:cstheme="minorHAnsi"/>
-          <w:sz w:val="22"/>
-        </w:rPr>
-        <w:t>/Gate (CV/Gate)</w:t>
-      </w:r>
-      <w:r>
-        <w:rPr>
-          <w:rFonts w:asciiTheme="minorHAnsi" w:hAnsiTheme="minorHAnsi" w:cstheme="minorHAnsi"/>
-          <w:sz w:val="22"/>
-        </w:rPr>
-        <w:t xml:space="preserve"> en 1964, de la mano de </w:t>
+          <w:b w:val="0"/>
+          <w:sz w:val="22"/>
+        </w:rPr>
+        <w:t>Moog</w:t>
       </w:r>
       <w:r>
         <w:rPr>
@@ -75,9 +76,9 @@
           <w:b w:val="0"/>
           <w:sz w:val="22"/>
         </w:rPr>
-        <w:t xml:space="preserve">Robert </w:t>
-      </w:r>
-      <w:proofErr w:type="spellStart"/>
+        <w:t>[</w:t>
+      </w:r>
+      <w:proofErr w:type="gramEnd"/>
       <w:r>
         <w:rPr>
           <w:rStyle w:val="Textoennegrita"/>
@@ -85,9 +86,8 @@
           <w:b w:val="0"/>
           <w:sz w:val="22"/>
         </w:rPr>
-        <w:t>Moog</w:t>
-      </w:r>
-      <w:proofErr w:type="spellEnd"/>
+        <w:t>1]</w:t>
+      </w:r>
       <w:r>
         <w:rPr>
           <w:rFonts w:asciiTheme="minorHAnsi" w:hAnsiTheme="minorHAnsi" w:cstheme="minorHAnsi"/>
@@ -184,27 +184,8 @@
           <w:b/>
           <w:sz w:val="22"/>
         </w:rPr>
-        <w:t xml:space="preserve">MIDI (Musical </w:t>
-      </w:r>
-      <w:proofErr w:type="spellStart"/>
-      <w:r>
-        <w:rPr>
-          <w:rFonts w:asciiTheme="minorHAnsi" w:hAnsiTheme="minorHAnsi" w:cstheme="minorHAnsi"/>
-          <w:b/>
-          <w:sz w:val="22"/>
-        </w:rPr>
-        <w:t>Instrument</w:t>
-      </w:r>
-      <w:proofErr w:type="spellEnd"/>
-      <w:r>
-        <w:rPr>
-          <w:rFonts w:asciiTheme="minorHAnsi" w:hAnsiTheme="minorHAnsi" w:cstheme="minorHAnsi"/>
-          <w:b/>
-          <w:sz w:val="22"/>
-        </w:rPr>
-        <w:t xml:space="preserve"> Digital </w:t>
-      </w:r>
-      <w:proofErr w:type="gramStart"/>
+        <w:t xml:space="preserve">MIDI (Musical Instrument Digital </w:t>
+      </w:r>
       <w:r>
         <w:rPr>
           <w:rFonts w:asciiTheme="minorHAnsi" w:hAnsiTheme="minorHAnsi" w:cstheme="minorHAnsi"/>
@@ -213,14 +194,28 @@
         </w:rPr>
         <w:t>Interface</w:t>
       </w:r>
-      <w:proofErr w:type="gramEnd"/>
-      <w:r>
-        <w:rPr>
-          <w:rFonts w:asciiTheme="minorHAnsi" w:hAnsiTheme="minorHAnsi" w:cstheme="minorHAnsi"/>
-          <w:b/>
-          <w:sz w:val="22"/>
-        </w:rPr>
-        <w:t xml:space="preserve">). </w:t>
+      <w:r>
+        <w:rPr>
+          <w:rFonts w:asciiTheme="minorHAnsi" w:hAnsiTheme="minorHAnsi" w:cstheme="minorHAnsi"/>
+          <w:b/>
+          <w:sz w:val="22"/>
+        </w:rPr>
+        <w:t>)</w:t>
+      </w:r>
+      <w:r>
+        <w:rPr>
+          <w:rFonts w:asciiTheme="minorHAnsi" w:hAnsiTheme="minorHAnsi" w:cstheme="minorHAnsi"/>
+          <w:sz w:val="22"/>
+        </w:rPr>
+        <w:t xml:space="preserve"> [2]</w:t>
+      </w:r>
+      <w:r>
+        <w:rPr>
+          <w:rFonts w:asciiTheme="minorHAnsi" w:hAnsiTheme="minorHAnsi" w:cstheme="minorHAnsi"/>
+          <w:b/>
+          <w:sz w:val="22"/>
+        </w:rPr>
+        <w:t xml:space="preserve">. </w:t>
       </w:r>
       <w:r>
         <w:rPr>
@@ -275,25 +270,7 @@
           <w:rFonts w:asciiTheme="minorHAnsi" w:hAnsiTheme="minorHAnsi" w:cstheme="minorHAnsi"/>
           <w:sz w:val="22"/>
         </w:rPr>
-        <w:t xml:space="preserve">OSC (Open </w:t>
-      </w:r>
-      <w:proofErr w:type="spellStart"/>
-      <w:r>
-        <w:rPr>
-          <w:rStyle w:val="Textoennegrita"/>
-          <w:rFonts w:asciiTheme="minorHAnsi" w:hAnsiTheme="minorHAnsi" w:cstheme="minorHAnsi"/>
-          <w:sz w:val="22"/>
-        </w:rPr>
-        <w:t>Sound</w:t>
-      </w:r>
-      <w:proofErr w:type="spellEnd"/>
-      <w:r>
-        <w:rPr>
-          <w:rStyle w:val="Textoennegrita"/>
-          <w:rFonts w:asciiTheme="minorHAnsi" w:hAnsiTheme="minorHAnsi" w:cstheme="minorHAnsi"/>
-          <w:sz w:val="22"/>
-        </w:rPr>
-        <w:t xml:space="preserve"> Control)</w:t>
+        <w:t>OSC (Open Sound Control)</w:t>
       </w:r>
       <w:r>
         <w:rPr>
@@ -413,15 +390,13 @@
         </w:rPr>
         <w:t xml:space="preserve"> Para ello el dispositivo debe funcionar con los tres protocolos previamente mencionados, CV/</w:t>
       </w:r>
-      <w:proofErr w:type="gramStart"/>
-      <w:r>
-        <w:rPr>
-          <w:rFonts w:asciiTheme="minorHAnsi" w:hAnsiTheme="minorHAnsi" w:cstheme="minorHAnsi"/>
-          <w:sz w:val="22"/>
-        </w:rPr>
-        <w:t>gate ,</w:t>
-      </w:r>
-      <w:proofErr w:type="gramEnd"/>
+      <w:r>
+        <w:rPr>
+          <w:rFonts w:asciiTheme="minorHAnsi" w:hAnsiTheme="minorHAnsi" w:cstheme="minorHAnsi"/>
+          <w:sz w:val="22"/>
+        </w:rPr>
+        <w:t>gate,</w:t>
+      </w:r>
       <w:r>
         <w:rPr>
           <w:rFonts w:asciiTheme="minorHAnsi" w:hAnsiTheme="minorHAnsi" w:cstheme="minorHAnsi"/>
@@ -429,28 +404,33 @@
         </w:rPr>
         <w:t xml:space="preserve"> MIDI y OSC. El controlador será capaz de manejar la </w:t>
       </w:r>
-      <w:proofErr w:type="spellStart"/>
-      <w:r>
-        <w:rPr>
-          <w:rFonts w:asciiTheme="minorHAnsi" w:hAnsiTheme="minorHAnsi" w:cstheme="minorHAnsi"/>
-          <w:sz w:val="22"/>
-        </w:rPr>
-        <w:t>mayor</w:t>
-      </w:r>
-      <w:r>
-        <w:rPr>
-          <w:rFonts w:asciiTheme="minorHAnsi" w:hAnsiTheme="minorHAnsi" w:cstheme="minorHAnsi"/>
-          <w:sz w:val="22"/>
-        </w:rPr>
-        <w:t>ia</w:t>
-      </w:r>
-      <w:proofErr w:type="spellEnd"/>
-      <w:r>
-        <w:rPr>
-          <w:rFonts w:asciiTheme="minorHAnsi" w:hAnsiTheme="minorHAnsi" w:cstheme="minorHAnsi"/>
-          <w:sz w:val="22"/>
-        </w:rPr>
-        <w:t xml:space="preserve"> de hardware y software musical sin importar su antigüedad o fabricante.</w:t>
+      <w:r>
+        <w:rPr>
+          <w:rFonts w:asciiTheme="minorHAnsi" w:hAnsiTheme="minorHAnsi" w:cstheme="minorHAnsi"/>
+          <w:sz w:val="22"/>
+        </w:rPr>
+        <w:t>mayoría</w:t>
+      </w:r>
+      <w:r>
+        <w:rPr>
+          <w:rFonts w:asciiTheme="minorHAnsi" w:hAnsiTheme="minorHAnsi" w:cstheme="minorHAnsi"/>
+          <w:sz w:val="22"/>
+        </w:rPr>
+        <w:t xml:space="preserve"> de</w:t>
+      </w:r>
+      <w:r>
+        <w:rPr>
+          <w:rFonts w:asciiTheme="minorHAnsi" w:hAnsiTheme="minorHAnsi" w:cstheme="minorHAnsi"/>
+          <w:sz w:val="22"/>
+        </w:rPr>
+        <w:t>l</w:t>
+      </w:r>
+      <w:r>
+        <w:rPr>
+          <w:rFonts w:asciiTheme="minorHAnsi" w:hAnsiTheme="minorHAnsi" w:cstheme="minorHAnsi"/>
+          <w:sz w:val="22"/>
+        </w:rPr>
+        <w:t xml:space="preserve"> hardware y software musical sin importar su antigüedad o fabricante.</w:t>
       </w:r>
     </w:p>
     <w:p>
@@ -482,52 +462,16 @@
           <w:b/>
           <w:sz w:val="22"/>
         </w:rPr>
+        <w:t xml:space="preserve"> Force Sensitive Resistor</w:t>
+      </w:r>
+      <w:r>
+        <w:rPr>
+          <w:rFonts w:asciiTheme="minorHAnsi" w:hAnsiTheme="minorHAnsi" w:cstheme="minorHAnsi"/>
+          <w:b/>
+          <w:sz w:val="22"/>
+        </w:rPr>
         <w:t xml:space="preserve"> </w:t>
       </w:r>
-      <w:proofErr w:type="spellStart"/>
-      <w:r>
-        <w:rPr>
-          <w:rFonts w:asciiTheme="minorHAnsi" w:hAnsiTheme="minorHAnsi" w:cstheme="minorHAnsi"/>
-          <w:b/>
-          <w:sz w:val="22"/>
-        </w:rPr>
-        <w:t>Force</w:t>
-      </w:r>
-      <w:proofErr w:type="spellEnd"/>
-      <w:r>
-        <w:rPr>
-          <w:rFonts w:asciiTheme="minorHAnsi" w:hAnsiTheme="minorHAnsi" w:cstheme="minorHAnsi"/>
-          <w:b/>
-          <w:sz w:val="22"/>
-        </w:rPr>
-        <w:t xml:space="preserve"> </w:t>
-      </w:r>
-      <w:proofErr w:type="spellStart"/>
-      <w:r>
-        <w:rPr>
-          <w:rFonts w:asciiTheme="minorHAnsi" w:hAnsiTheme="minorHAnsi" w:cstheme="minorHAnsi"/>
-          <w:b/>
-          <w:sz w:val="22"/>
-        </w:rPr>
-        <w:t>Sensitive</w:t>
-      </w:r>
-      <w:proofErr w:type="spellEnd"/>
-      <w:r>
-        <w:rPr>
-          <w:rFonts w:asciiTheme="minorHAnsi" w:hAnsiTheme="minorHAnsi" w:cstheme="minorHAnsi"/>
-          <w:b/>
-          <w:sz w:val="22"/>
-        </w:rPr>
-        <w:t xml:space="preserve"> Resistor</w:t>
-      </w:r>
-      <w:r>
-        <w:rPr>
-          <w:rFonts w:asciiTheme="minorHAnsi" w:hAnsiTheme="minorHAnsi" w:cstheme="minorHAnsi"/>
-          <w:b/>
-          <w:sz w:val="22"/>
-        </w:rPr>
-        <w:t xml:space="preserve"> </w:t>
-      </w:r>
       <w:r>
         <w:rPr>
           <w:rFonts w:asciiTheme="minorHAnsi" w:hAnsiTheme="minorHAnsi" w:cstheme="minorHAnsi"/>
@@ -557,46 +501,14 @@
           <w:rFonts w:asciiTheme="minorHAnsi" w:hAnsiTheme="minorHAnsi" w:cstheme="minorHAnsi"/>
           <w:sz w:val="22"/>
         </w:rPr>
-        <w:t xml:space="preserve"> y </w:t>
-      </w:r>
-      <w:proofErr w:type="spellStart"/>
-      <w:r>
-        <w:rPr>
-          <w:rFonts w:asciiTheme="minorHAnsi" w:hAnsiTheme="minorHAnsi" w:cstheme="minorHAnsi"/>
-          <w:sz w:val="22"/>
-        </w:rPr>
-        <w:t>soft</w:t>
-      </w:r>
-      <w:r>
-        <w:rPr>
-          <w:rFonts w:asciiTheme="minorHAnsi" w:hAnsiTheme="minorHAnsi" w:cstheme="minorHAnsi"/>
-          <w:sz w:val="22"/>
-        </w:rPr>
-        <w:t>Pot</w:t>
-      </w:r>
-      <w:proofErr w:type="spellEnd"/>
-      <w:r>
-        <w:rPr>
-          <w:rFonts w:asciiTheme="minorHAnsi" w:hAnsiTheme="minorHAnsi" w:cstheme="minorHAnsi"/>
-          <w:sz w:val="22"/>
-        </w:rPr>
-        <w:t xml:space="preserve"> </w:t>
-      </w:r>
-      <w:proofErr w:type="spellStart"/>
-      <w:r>
-        <w:rPr>
-          <w:rFonts w:asciiTheme="minorHAnsi" w:hAnsiTheme="minorHAnsi" w:cstheme="minorHAnsi"/>
-          <w:sz w:val="22"/>
-        </w:rPr>
-        <w:t>membrane</w:t>
-      </w:r>
-      <w:proofErr w:type="spellEnd"/>
-      <w:r>
-        <w:rPr>
-          <w:rFonts w:asciiTheme="minorHAnsi" w:hAnsiTheme="minorHAnsi" w:cstheme="minorHAnsi"/>
-          <w:sz w:val="22"/>
-        </w:rPr>
-        <w:t>, lo que permite que este tenga una manejabilidad diferente a la mayoría de los controladores comerciales. Con este tipo de sensores se p</w:t>
+        <w:t xml:space="preserve"> y soft</w:t>
+      </w:r>
+      <w:r>
+        <w:rPr>
+          <w:rFonts w:asciiTheme="minorHAnsi" w:hAnsiTheme="minorHAnsi" w:cstheme="minorHAnsi"/>
+          <w:sz w:val="22"/>
+        </w:rPr>
+        <w:t>Pot membrane, lo que permite que este tenga una manejabilidad diferente a la mayoría de los controladores comerciales. Con este tipo de sensores se p</w:t>
       </w:r>
       <w:r>
         <w:rPr>
@@ -645,23 +557,7 @@
           <w:rFonts w:asciiTheme="minorHAnsi" w:hAnsiTheme="minorHAnsi" w:cstheme="minorHAnsi"/>
           <w:sz w:val="22"/>
         </w:rPr>
-        <w:t xml:space="preserve"> Además, estos siguen manteniendo el formato habitual de teclado de piano, incluyendo algún control tipo “</w:t>
-      </w:r>
-      <w:proofErr w:type="spellStart"/>
-      <w:r>
-        <w:rPr>
-          <w:rFonts w:asciiTheme="minorHAnsi" w:hAnsiTheme="minorHAnsi" w:cstheme="minorHAnsi"/>
-          <w:sz w:val="22"/>
-        </w:rPr>
-        <w:t>Aftertouch</w:t>
-      </w:r>
-      <w:proofErr w:type="spellEnd"/>
-      <w:r>
-        <w:rPr>
-          <w:rFonts w:asciiTheme="minorHAnsi" w:hAnsiTheme="minorHAnsi" w:cstheme="minorHAnsi"/>
-          <w:sz w:val="22"/>
-        </w:rPr>
-        <w:t>” que aporta una expresividad adicional.</w:t>
+        <w:t xml:space="preserve"> Además, estos siguen manteniendo el formato habitual de teclado de piano, incluyendo algún control tipo “Aftertouch” que aporta una expresividad adicional.</w:t>
       </w:r>
       <w:r>
         <w:rPr>
@@ -905,8 +801,549 @@
           <w:rFonts w:asciiTheme="minorHAnsi" w:hAnsiTheme="minorHAnsi" w:cstheme="minorHAnsi"/>
           <w:sz w:val="22"/>
         </w:rPr>
-        <w:t>El módulo MIDI se ajusta a las especificaciones de MIDI 1.0.</w:t>
-      </w:r>
+        <w:t xml:space="preserve">El módulo MIDI se ajusta a las especificaciones de MIDI </w:t>
+      </w:r>
+      <w:r>
+        <w:rPr>
+          <w:rFonts w:asciiTheme="minorHAnsi" w:hAnsiTheme="minorHAnsi" w:cstheme="minorHAnsi"/>
+          <w:sz w:val="22"/>
+        </w:rPr>
+        <w:t xml:space="preserve">Specification </w:t>
+      </w:r>
+      <w:r>
+        <w:rPr>
+          <w:rFonts w:asciiTheme="minorHAnsi" w:hAnsiTheme="minorHAnsi" w:cstheme="minorHAnsi"/>
+          <w:sz w:val="22"/>
+        </w:rPr>
+        <w:t>1.0.</w:t>
+      </w:r>
+    </w:p>
+    <w:p>
+      <w:pPr>
+        <w:pStyle w:val="NormalWeb"/>
+        <w:rPr>
+          <w:rFonts w:asciiTheme="minorHAnsi" w:hAnsiTheme="minorHAnsi" w:cstheme="minorHAnsi"/>
+          <w:sz w:val="22"/>
+        </w:rPr>
+      </w:pPr>
+    </w:p>
+    <w:p>
+      <w:pPr>
+        <w:pStyle w:val="NormalWeb"/>
+        <w:rPr>
+          <w:rFonts w:asciiTheme="minorHAnsi" w:hAnsiTheme="minorHAnsi" w:cstheme="minorHAnsi"/>
+          <w:sz w:val="22"/>
+        </w:rPr>
+      </w:pPr>
+    </w:p>
+    <w:p>
+      <w:pPr>
+        <w:pStyle w:val="NormalWeb"/>
+        <w:rPr>
+          <w:rFonts w:asciiTheme="minorHAnsi" w:hAnsiTheme="minorHAnsi" w:cstheme="minorHAnsi"/>
+          <w:b/>
+          <w:sz w:val="28"/>
+          <w:u w:val="single"/>
+        </w:rPr>
+      </w:pPr>
+      <w:r>
+        <w:rPr>
+          <w:rFonts w:asciiTheme="minorHAnsi" w:hAnsiTheme="minorHAnsi" w:cstheme="minorHAnsi"/>
+          <w:b/>
+          <w:sz w:val="28"/>
+          <w:u w:val="single"/>
+        </w:rPr>
+        <w:t>METODOLOGÍA DE TRABAJO PROPUESTA</w:t>
+      </w:r>
+    </w:p>
+    <w:p>
+      <w:pPr>
+        <w:pStyle w:val="NormalWeb"/>
+        <w:rPr>
+          <w:rFonts w:asciiTheme="minorHAnsi" w:hAnsiTheme="minorHAnsi" w:cstheme="minorHAnsi"/>
+          <w:sz w:val="22"/>
+        </w:rPr>
+      </w:pPr>
+      <w:r>
+        <w:rPr>
+          <w:rFonts w:asciiTheme="minorHAnsi" w:hAnsiTheme="minorHAnsi" w:cstheme="minorHAnsi"/>
+          <w:sz w:val="22"/>
+        </w:rPr>
+        <w:tab/>
+        <w:t>El funcionamiento y los componentes de este proyecto pueden evolucionar durante el desarrollo de este.</w:t>
+      </w:r>
+      <w:r>
+        <w:rPr>
+          <w:rFonts w:asciiTheme="minorHAnsi" w:hAnsiTheme="minorHAnsi" w:cstheme="minorHAnsi"/>
+          <w:sz w:val="22"/>
+        </w:rPr>
+        <w:t xml:space="preserve"> </w:t>
+      </w:r>
+      <w:r>
+        <w:rPr>
+          <w:rFonts w:asciiTheme="minorHAnsi" w:hAnsiTheme="minorHAnsi" w:cstheme="minorHAnsi"/>
+          <w:sz w:val="22"/>
+        </w:rPr>
+        <w:t xml:space="preserve">Por esto mismo se propone un modelo de trabajo iterativo e incremental. </w:t>
+      </w:r>
+      <w:r>
+        <w:rPr>
+          <w:rFonts w:asciiTheme="minorHAnsi" w:hAnsiTheme="minorHAnsi" w:cstheme="minorHAnsi"/>
+          <w:sz w:val="22"/>
+        </w:rPr>
+        <w:t xml:space="preserve">Que es más flexible a posibles cambios y posibilita el desarrollo de los módulos independientes de forma iterativa. </w:t>
+      </w:r>
+    </w:p>
+    <w:p>
+      <w:pPr>
+        <w:pStyle w:val="NormalWeb"/>
+        <w:rPr>
+          <w:rFonts w:asciiTheme="minorHAnsi" w:hAnsiTheme="minorHAnsi" w:cstheme="minorHAnsi"/>
+          <w:sz w:val="22"/>
+        </w:rPr>
+      </w:pPr>
+      <w:r>
+        <w:rPr>
+          <w:rFonts w:asciiTheme="minorHAnsi" w:hAnsiTheme="minorHAnsi" w:cstheme="minorHAnsi"/>
+          <w:sz w:val="22"/>
+        </w:rPr>
+        <w:t>El controlador debe implementarse de forma modular, a nivel de hardware (módulo sensor y módulo controlador) y de software (módulos CV/gate, MIDI y OSC) posibilitando el desarrollo y las pruebas de cada módulo de forma independiente.</w:t>
+      </w:r>
+    </w:p>
+    <w:p>
+      <w:pPr>
+        <w:pStyle w:val="NormalWeb"/>
+        <w:rPr>
+          <w:rFonts w:asciiTheme="minorHAnsi" w:hAnsiTheme="minorHAnsi" w:cstheme="minorHAnsi"/>
+          <w:sz w:val="22"/>
+        </w:rPr>
+      </w:pPr>
+      <w:r>
+        <w:rPr>
+          <w:rFonts w:asciiTheme="minorHAnsi" w:hAnsiTheme="minorHAnsi" w:cstheme="minorHAnsi"/>
+          <w:sz w:val="22"/>
+        </w:rPr>
+        <w:t xml:space="preserve">Las funcionalidades de cada módulo se deben desarrollar de forma iterativa, para garantizar la interoperabilidad entre los distintos módulos y componentes de hardware. Además, para tener una validación de la experiencia de uso de las funcionalidades se propone una retroalimentación cíclica de pruebas de usuario. Con el fin de garantizar los objetivos de usabilidad y expresividad del controlador. </w:t>
+      </w:r>
+      <w:r>
+        <w:rPr>
+          <w:rFonts w:asciiTheme="minorHAnsi" w:hAnsiTheme="minorHAnsi" w:cstheme="minorHAnsi"/>
+          <w:sz w:val="22"/>
+        </w:rPr>
+        <w:t>Se propone enfocar estas pruebas con una metodología ágil.</w:t>
+      </w:r>
+    </w:p>
+    <w:p>
+      <w:pPr>
+        <w:pStyle w:val="NormalWeb"/>
+        <w:rPr>
+          <w:rFonts w:asciiTheme="minorHAnsi" w:hAnsiTheme="minorHAnsi" w:cstheme="minorHAnsi"/>
+          <w:sz w:val="22"/>
+        </w:rPr>
+      </w:pPr>
+    </w:p>
+    <w:p>
+      <w:pPr>
+        <w:pStyle w:val="NormalWeb"/>
+        <w:rPr>
+          <w:rFonts w:asciiTheme="minorHAnsi" w:hAnsiTheme="minorHAnsi" w:cstheme="minorHAnsi"/>
+          <w:b/>
+          <w:sz w:val="28"/>
+          <w:u w:val="single"/>
+        </w:rPr>
+      </w:pPr>
+      <w:r>
+        <w:rPr>
+          <w:rFonts w:asciiTheme="minorHAnsi" w:hAnsiTheme="minorHAnsi" w:cstheme="minorHAnsi"/>
+          <w:b/>
+          <w:sz w:val="28"/>
+          <w:u w:val="single"/>
+        </w:rPr>
+        <w:t>RECURSOS PREVISTOS</w:t>
+      </w:r>
+    </w:p>
+    <w:p>
+      <w:pPr>
+        <w:pStyle w:val="NormalWeb"/>
+        <w:rPr>
+          <w:rFonts w:asciiTheme="minorHAnsi" w:hAnsiTheme="minorHAnsi" w:cstheme="minorHAnsi"/>
+          <w:sz w:val="22"/>
+        </w:rPr>
+      </w:pPr>
+      <w:r>
+        <w:rPr>
+          <w:rFonts w:asciiTheme="minorHAnsi" w:hAnsiTheme="minorHAnsi" w:cstheme="minorHAnsi"/>
+          <w:sz w:val="22"/>
+        </w:rPr>
+        <w:t>Los recursos previstos para el desarrollo del proyecto se enumeran a continuación:</w:t>
+      </w:r>
+    </w:p>
+    <w:p>
+      <w:pPr>
+        <w:pStyle w:val="NormalWeb"/>
+        <w:rPr>
+          <w:rFonts w:asciiTheme="minorHAnsi" w:hAnsiTheme="minorHAnsi" w:cstheme="minorHAnsi"/>
+          <w:sz w:val="22"/>
+        </w:rPr>
+      </w:pPr>
+      <w:r>
+        <w:rPr>
+          <w:rFonts w:asciiTheme="minorHAnsi" w:hAnsiTheme="minorHAnsi" w:cstheme="minorHAnsi"/>
+          <w:sz w:val="22"/>
+        </w:rPr>
+        <w:t>Ordenador equipado con el entorno de desarrollo Arduino IDE, además de las librerías que sean necesarias para el proyecto. Se usará un microcontrolador del ecosistema Arduino o compatible. Tanto el hardware como las librerías utilizadas pueden variar en función de las necesidades que se presenten a lo largo del desarrollo.</w:t>
+      </w:r>
+    </w:p>
+    <w:p>
+      <w:pPr>
+        <w:pStyle w:val="NormalWeb"/>
+        <w:rPr>
+          <w:rFonts w:asciiTheme="minorHAnsi" w:hAnsiTheme="minorHAnsi" w:cstheme="minorHAnsi"/>
+          <w:sz w:val="22"/>
+        </w:rPr>
+      </w:pPr>
+      <w:r>
+        <w:rPr>
+          <w:rFonts w:asciiTheme="minorHAnsi" w:hAnsiTheme="minorHAnsi" w:cstheme="minorHAnsi"/>
+          <w:sz w:val="22"/>
+        </w:rPr>
+        <w:t>Para facilitar el trabajo en diferentes ordenadores se necesita hacer uso de la plataforma de control de versiones Github.com.</w:t>
+      </w:r>
+    </w:p>
+    <w:p>
+      <w:pPr>
+        <w:pStyle w:val="NormalWeb"/>
+        <w:rPr>
+          <w:rFonts w:asciiTheme="minorHAnsi" w:hAnsiTheme="minorHAnsi" w:cstheme="minorHAnsi"/>
+          <w:sz w:val="22"/>
+        </w:rPr>
+      </w:pPr>
+      <w:r>
+        <w:rPr>
+          <w:rFonts w:asciiTheme="minorHAnsi" w:hAnsiTheme="minorHAnsi" w:cstheme="minorHAnsi"/>
+          <w:sz w:val="22"/>
+        </w:rPr>
+        <w:t xml:space="preserve">Como recurso de consulta, se usan papers, especificaciones </w:t>
+      </w:r>
+      <w:r>
+        <w:rPr>
+          <w:rFonts w:asciiTheme="minorHAnsi" w:hAnsiTheme="minorHAnsi" w:cstheme="minorHAnsi"/>
+          <w:sz w:val="22"/>
+        </w:rPr>
+        <w:t>técnicas, artículos</w:t>
+      </w:r>
+      <w:r>
+        <w:rPr>
+          <w:rFonts w:asciiTheme="minorHAnsi" w:hAnsiTheme="minorHAnsi" w:cstheme="minorHAnsi"/>
+          <w:sz w:val="22"/>
+        </w:rPr>
+        <w:t xml:space="preserve"> de revistas, libros y otras fuentes pertinentes de información.</w:t>
+      </w:r>
+    </w:p>
+    <w:p>
+      <w:pPr>
+        <w:pStyle w:val="NormalWeb"/>
+        <w:rPr>
+          <w:rFonts w:asciiTheme="minorHAnsi" w:hAnsiTheme="minorHAnsi" w:cstheme="minorHAnsi"/>
+          <w:b/>
+          <w:sz w:val="28"/>
+          <w:u w:val="single"/>
+        </w:rPr>
+      </w:pPr>
+      <w:r>
+        <w:rPr>
+          <w:rFonts w:asciiTheme="minorHAnsi" w:hAnsiTheme="minorHAnsi" w:cstheme="minorHAnsi"/>
+          <w:sz w:val="22"/>
+        </w:rPr>
+        <w:lastRenderedPageBreak/>
+        <w:t>Como recurso para la redacción de la memoria y la planificación se proponen Latex y Microsoft Excel respectivamente.</w:t>
+      </w:r>
+      <w:r>
+        <w:rPr>
+          <w:rFonts w:asciiTheme="minorHAnsi" w:hAnsiTheme="minorHAnsi" w:cstheme="minorHAnsi"/>
+          <w:sz w:val="22"/>
+        </w:rPr>
+        <w:br/>
+      </w:r>
+      <w:r>
+        <w:rPr>
+          <w:rFonts w:asciiTheme="minorHAnsi" w:hAnsiTheme="minorHAnsi" w:cstheme="minorHAnsi"/>
+          <w:sz w:val="22"/>
+        </w:rPr>
+        <w:br/>
+      </w:r>
+      <w:r>
+        <w:rPr>
+          <w:rFonts w:asciiTheme="minorHAnsi" w:hAnsiTheme="minorHAnsi" w:cstheme="minorHAnsi"/>
+          <w:sz w:val="22"/>
+        </w:rPr>
+        <w:br/>
+      </w:r>
+      <w:r>
+        <w:rPr>
+          <w:rFonts w:asciiTheme="minorHAnsi" w:hAnsiTheme="minorHAnsi" w:cstheme="minorHAnsi"/>
+          <w:b/>
+          <w:sz w:val="28"/>
+          <w:u w:val="single"/>
+        </w:rPr>
+        <w:t>REFERENCIAS</w:t>
+      </w:r>
+    </w:p>
+    <w:p>
+      <w:pPr>
+        <w:pStyle w:val="NormalWeb"/>
+      </w:pPr>
+      <w:r>
+        <w:rPr>
+          <w:lang w:val="en-GB"/>
+        </w:rPr>
+        <w:t xml:space="preserve">[1] M. Jenkins, </w:t>
+      </w:r>
+      <w:r>
+        <w:rPr>
+          <w:rStyle w:val="nfasis"/>
+          <w:lang w:val="en-GB"/>
+        </w:rPr>
+        <w:t>Analog Synthesizers: Understanding, Performing, Buying: From the Legacy of Moog to Software Synthesis</w:t>
+      </w:r>
+      <w:r>
+        <w:rPr>
+          <w:lang w:val="en-GB"/>
+        </w:rPr>
+        <w:t xml:space="preserve">, 1st ed. </w:t>
+      </w:r>
+      <w:r>
+        <w:t xml:space="preserve">Oxford, UK: Focal </w:t>
+      </w:r>
+      <w:proofErr w:type="spellStart"/>
+      <w:r>
+        <w:t>Press</w:t>
+      </w:r>
+      <w:proofErr w:type="spellEnd"/>
+      <w:r>
+        <w:t>, 2007.</w:t>
+      </w:r>
+    </w:p>
+    <w:p>
+      <w:pPr>
+        <w:pStyle w:val="NormalWeb"/>
+        <w:rPr>
+          <w:lang w:val="en-GB"/>
+        </w:rPr>
+      </w:pPr>
+      <w:r>
+        <w:rPr>
+          <w:lang w:val="en-GB"/>
+        </w:rPr>
+        <w:t xml:space="preserve">[2] </w:t>
+      </w:r>
+      <w:r>
+        <w:rPr>
+          <w:lang w:val="en-GB"/>
+        </w:rPr>
+        <w:t xml:space="preserve">D. M. Huber, </w:t>
+      </w:r>
+      <w:r>
+        <w:rPr>
+          <w:rStyle w:val="nfasis"/>
+          <w:lang w:val="en-GB"/>
+        </w:rPr>
+        <w:t>The MIDI Manual: A Practical Guide to MIDI in the Project Studio</w:t>
+      </w:r>
+      <w:r>
+        <w:rPr>
+          <w:lang w:val="en-GB"/>
+        </w:rPr>
+        <w:t xml:space="preserve">, 3rd ed. </w:t>
+      </w:r>
+      <w:r>
+        <w:rPr>
+          <w:lang w:val="en-GB"/>
+        </w:rPr>
+        <w:t>Burlington, MA, USA: Focal Press, 2007.</w:t>
+      </w:r>
+    </w:p>
+    <w:p>
+      <w:pPr>
+        <w:pStyle w:val="NormalWeb"/>
+        <w:rPr>
+          <w:rFonts w:asciiTheme="minorHAnsi" w:hAnsiTheme="minorHAnsi" w:cstheme="minorHAnsi"/>
+          <w:sz w:val="22"/>
+          <w:lang w:val="en-GB"/>
+        </w:rPr>
+      </w:pPr>
+    </w:p>
+    <w:p>
+      <w:pPr>
+        <w:pStyle w:val="NormalWeb"/>
+        <w:rPr>
+          <w:rFonts w:asciiTheme="minorHAnsi" w:hAnsiTheme="minorHAnsi" w:cstheme="minorHAnsi"/>
+          <w:b/>
+          <w:sz w:val="28"/>
+          <w:u w:val="single"/>
+          <w:lang w:val="en-GB"/>
+        </w:rPr>
+      </w:pPr>
+      <w:r>
+        <w:rPr>
+          <w:rFonts w:asciiTheme="minorHAnsi" w:hAnsiTheme="minorHAnsi" w:cstheme="minorHAnsi"/>
+          <w:b/>
+          <w:sz w:val="28"/>
+          <w:u w:val="single"/>
+          <w:lang w:val="en-GB"/>
+        </w:rPr>
+        <w:t>BIBLIOGRAFÍA</w:t>
+      </w:r>
+    </w:p>
+    <w:p>
+      <w:pPr>
+        <w:pStyle w:val="NormalWeb"/>
+        <w:rPr>
+          <w:rFonts w:asciiTheme="minorHAnsi" w:hAnsiTheme="minorHAnsi" w:cstheme="minorHAnsi"/>
+          <w:b/>
+          <w:sz w:val="28"/>
+          <w:u w:val="single"/>
+          <w:lang w:val="en-GB"/>
+        </w:rPr>
+      </w:pPr>
+      <w:proofErr w:type="spellStart"/>
+      <w:r>
+        <w:rPr>
+          <w:lang w:val="en-GB"/>
+        </w:rPr>
+        <w:t>Banzi</w:t>
+      </w:r>
+      <w:proofErr w:type="spellEnd"/>
+      <w:r>
+        <w:rPr>
+          <w:lang w:val="en-GB"/>
+        </w:rPr>
+        <w:t xml:space="preserve">, M. </w:t>
+      </w:r>
+      <w:r>
+        <w:rPr>
+          <w:rStyle w:val="nfasis"/>
+          <w:lang w:val="en-GB"/>
+        </w:rPr>
+        <w:t>Getting Started with Arduino</w:t>
+      </w:r>
+      <w:r>
+        <w:rPr>
+          <w:lang w:val="en-GB"/>
+        </w:rPr>
+        <w:t>, 3rd ed., Make Community, LLC, 2015.</w:t>
+      </w:r>
+    </w:p>
+    <w:p>
+      <w:pPr>
+        <w:pStyle w:val="NormalWeb"/>
+        <w:rPr>
+          <w:lang w:val="en-GB"/>
+        </w:rPr>
+      </w:pPr>
+      <w:r>
+        <w:rPr>
+          <w:lang w:val="en-GB"/>
+        </w:rPr>
+        <w:t xml:space="preserve">Edstrom, B. </w:t>
+      </w:r>
+      <w:r>
+        <w:rPr>
+          <w:rStyle w:val="nfasis"/>
+          <w:lang w:val="en-GB"/>
+        </w:rPr>
+        <w:t>Arduino™ for Musicians: A Complete Guide to Arduino and Teensy Microcontrollers</w:t>
+      </w:r>
+      <w:r>
+        <w:rPr>
+          <w:lang w:val="en-GB"/>
+        </w:rPr>
+        <w:t xml:space="preserve">. </w:t>
+      </w:r>
+      <w:r>
+        <w:rPr>
+          <w:lang w:val="en-GB"/>
+        </w:rPr>
+        <w:t>New York, NY: Oxford University Press, 2016.</w:t>
+      </w:r>
+    </w:p>
+    <w:p>
+      <w:pPr>
+        <w:pStyle w:val="NormalWeb"/>
+        <w:rPr>
+          <w:lang w:val="en-GB"/>
+        </w:rPr>
+      </w:pPr>
+      <w:proofErr w:type="gramStart"/>
+      <w:r>
+        <w:rPr>
+          <w:lang w:val="en-GB"/>
+        </w:rPr>
+        <w:t>Platt,</w:t>
+      </w:r>
+      <w:proofErr w:type="gramEnd"/>
+      <w:r>
+        <w:rPr>
+          <w:lang w:val="en-GB"/>
+        </w:rPr>
+        <w:t xml:space="preserve"> C. </w:t>
+      </w:r>
+      <w:r>
+        <w:rPr>
+          <w:rStyle w:val="nfasis"/>
+          <w:lang w:val="en-GB"/>
+        </w:rPr>
+        <w:t>Make: Electronics</w:t>
+      </w:r>
+      <w:r>
+        <w:rPr>
+          <w:lang w:val="en-GB"/>
+        </w:rPr>
+        <w:t>, Sebastopol, CA: O’Reilly Media, Inc., 2009.</w:t>
+      </w:r>
+    </w:p>
+    <w:p>
+      <w:pPr>
+        <w:pStyle w:val="NormalWeb"/>
+        <w:rPr>
+          <w:lang w:val="en-GB"/>
+        </w:rPr>
+      </w:pPr>
+      <w:proofErr w:type="gramStart"/>
+      <w:r>
+        <w:rPr>
+          <w:lang w:val="en-GB"/>
+        </w:rPr>
+        <w:t>Wilson,</w:t>
+      </w:r>
+      <w:proofErr w:type="gramEnd"/>
+      <w:r>
+        <w:rPr>
+          <w:lang w:val="en-GB"/>
+        </w:rPr>
+        <w:t xml:space="preserve"> R. </w:t>
+      </w:r>
+      <w:r>
+        <w:rPr>
+          <w:rStyle w:val="nfasis"/>
+          <w:lang w:val="en-GB"/>
+        </w:rPr>
+        <w:t>Make: Analog Synthesizers</w:t>
+      </w:r>
+      <w:r>
+        <w:rPr>
+          <w:lang w:val="en-GB"/>
+        </w:rPr>
+        <w:t>, Sebastopol, CA: Maker Media, Inc., 2013.</w:t>
+      </w:r>
+    </w:p>
+    <w:p>
+      <w:pPr>
+        <w:pStyle w:val="NormalWeb"/>
+        <w:rPr>
+          <w:lang w:val="en-GB"/>
+        </w:rPr>
+      </w:pPr>
       <w:bookmarkStart w:id="0" w:name="_GoBack"/>
       <w:bookmarkEnd w:id="0"/>
     </w:p>
@@ -916,130 +1353,37 @@
         <w:rPr>
           <w:rFonts w:asciiTheme="minorHAnsi" w:hAnsiTheme="minorHAnsi" w:cstheme="minorHAnsi"/>
           <w:sz w:val="22"/>
-        </w:rPr>
-      </w:pPr>
-    </w:p>
-    <w:p>
-      <w:pPr>
-        <w:pStyle w:val="NormalWeb"/>
-        <w:rPr>
-          <w:rFonts w:asciiTheme="minorHAnsi" w:hAnsiTheme="minorHAnsi" w:cstheme="minorHAnsi"/>
-          <w:sz w:val="22"/>
-        </w:rPr>
-      </w:pPr>
-    </w:p>
-    <w:p>
-      <w:pPr>
-        <w:pStyle w:val="NormalWeb"/>
-        <w:rPr>
-          <w:rFonts w:asciiTheme="minorHAnsi" w:hAnsiTheme="minorHAnsi" w:cstheme="minorHAnsi"/>
-          <w:b/>
+          <w:lang w:val="en-GB"/>
+        </w:rPr>
+      </w:pPr>
+    </w:p>
+    <w:p>
+      <w:pPr>
+        <w:pStyle w:val="NormalWeb"/>
+        <w:rPr>
+          <w:rFonts w:asciiTheme="minorHAnsi" w:hAnsiTheme="minorHAnsi" w:cstheme="minorHAnsi"/>
+          <w:sz w:val="22"/>
+          <w:lang w:val="en-GB"/>
+        </w:rPr>
+      </w:pPr>
+    </w:p>
+    <w:p>
+      <w:pPr>
+        <w:pStyle w:val="NormalWeb"/>
+        <w:rPr>
+          <w:rFonts w:asciiTheme="minorHAnsi" w:hAnsiTheme="minorHAnsi" w:cstheme="minorHAnsi"/>
+          <w:sz w:val="22"/>
+          <w:lang w:val="en-GB"/>
+        </w:rPr>
+      </w:pPr>
+    </w:p>
+    <w:p>
+      <w:pPr>
+        <w:pStyle w:val="NormalWeb"/>
+        <w:rPr>
+          <w:rFonts w:asciiTheme="minorHAnsi" w:hAnsiTheme="minorHAnsi" w:cstheme="minorHAnsi"/>
           <w:sz w:val="28"/>
-          <w:u w:val="single"/>
-        </w:rPr>
-      </w:pPr>
-      <w:r>
-        <w:rPr>
-          <w:rFonts w:asciiTheme="minorHAnsi" w:hAnsiTheme="minorHAnsi" w:cstheme="minorHAnsi"/>
-          <w:b/>
-          <w:sz w:val="28"/>
-          <w:u w:val="single"/>
-        </w:rPr>
-        <w:t>METODOLOGÍA DE TRABAJO PROPUESTA</w:t>
-      </w:r>
-    </w:p>
-    <w:p>
-      <w:pPr>
-        <w:pStyle w:val="NormalWeb"/>
-        <w:rPr>
-          <w:rFonts w:asciiTheme="minorHAnsi" w:hAnsiTheme="minorHAnsi" w:cstheme="minorHAnsi"/>
-          <w:sz w:val="22"/>
-        </w:rPr>
-      </w:pPr>
-      <w:r>
-        <w:rPr>
-          <w:rFonts w:asciiTheme="minorHAnsi" w:hAnsiTheme="minorHAnsi" w:cstheme="minorHAnsi"/>
-          <w:sz w:val="22"/>
-        </w:rPr>
-        <w:tab/>
-        <w:t>El funcionamiento y los componentes de este proyecto pueden evolucionar durante el desarrollo de este.</w:t>
-      </w:r>
-      <w:r>
-        <w:rPr>
-          <w:rFonts w:asciiTheme="minorHAnsi" w:hAnsiTheme="minorHAnsi" w:cstheme="minorHAnsi"/>
-          <w:sz w:val="22"/>
-        </w:rPr>
-        <w:t xml:space="preserve"> </w:t>
-      </w:r>
-      <w:r>
-        <w:rPr>
-          <w:rFonts w:asciiTheme="minorHAnsi" w:hAnsiTheme="minorHAnsi" w:cstheme="minorHAnsi"/>
-          <w:sz w:val="22"/>
-        </w:rPr>
-        <w:t xml:space="preserve">Por esto mismo se propone un modelo de trabajo iterativo e incremental. </w:t>
-      </w:r>
-      <w:r>
-        <w:rPr>
-          <w:rFonts w:asciiTheme="minorHAnsi" w:hAnsiTheme="minorHAnsi" w:cstheme="minorHAnsi"/>
-          <w:sz w:val="22"/>
-        </w:rPr>
-        <w:t xml:space="preserve">Que es más flexible a posibles cambios y posibilita el desarrollo de los módulos independientes de forma iterativa. </w:t>
-      </w:r>
-    </w:p>
-    <w:p>
-      <w:pPr>
-        <w:pStyle w:val="NormalWeb"/>
-        <w:rPr>
-          <w:rFonts w:asciiTheme="minorHAnsi" w:hAnsiTheme="minorHAnsi" w:cstheme="minorHAnsi"/>
-          <w:sz w:val="22"/>
-        </w:rPr>
-      </w:pPr>
-      <w:r>
-        <w:rPr>
-          <w:rFonts w:asciiTheme="minorHAnsi" w:hAnsiTheme="minorHAnsi" w:cstheme="minorHAnsi"/>
-          <w:sz w:val="22"/>
-        </w:rPr>
-        <w:t>El controlador debe implementarse de forma modular, a nivel de hardware (módulo sensor y módulo controlador) y de software (módulos CV/gate, MIDI y OSC) posibilitando el desarrollo y las pruebas de cada módulo de forma independiente.</w:t>
-      </w:r>
-    </w:p>
-    <w:p>
-      <w:pPr>
-        <w:pStyle w:val="NormalWeb"/>
-        <w:rPr>
-          <w:rFonts w:asciiTheme="minorHAnsi" w:hAnsiTheme="minorHAnsi" w:cstheme="minorHAnsi"/>
-          <w:sz w:val="22"/>
-        </w:rPr>
-      </w:pPr>
-      <w:r>
-        <w:rPr>
-          <w:rFonts w:asciiTheme="minorHAnsi" w:hAnsiTheme="minorHAnsi" w:cstheme="minorHAnsi"/>
-          <w:sz w:val="22"/>
-        </w:rPr>
-        <w:t xml:space="preserve">Las funcionalidades de cada módulo se deben desarrollar de forma iterativa, para garantizar la interoperabilidad entre los distintos módulos y componentes de hardware. Además, para tener una validación de la experiencia de uso de las funcionalidades se propone una retroalimentación cíclica de pruebas de usuario. Con el fin de garantizar los objetivos de usabilidad y expresividad del controlador. </w:t>
-      </w:r>
-      <w:r>
-        <w:rPr>
-          <w:rFonts w:asciiTheme="minorHAnsi" w:hAnsiTheme="minorHAnsi" w:cstheme="minorHAnsi"/>
-          <w:sz w:val="22"/>
-        </w:rPr>
-        <w:t>Se propone enfocar estas pruebas con una metodología ágil.</w:t>
-      </w:r>
-    </w:p>
-    <w:p>
-      <w:pPr>
-        <w:pStyle w:val="NormalWeb"/>
-        <w:rPr>
-          <w:rFonts w:asciiTheme="minorHAnsi" w:hAnsiTheme="minorHAnsi" w:cstheme="minorHAnsi"/>
-          <w:sz w:val="22"/>
-        </w:rPr>
-      </w:pPr>
-    </w:p>
-    <w:p>
-      <w:pPr>
-        <w:pStyle w:val="NormalWeb"/>
-        <w:rPr>
-          <w:rFonts w:asciiTheme="minorHAnsi" w:hAnsiTheme="minorHAnsi" w:cstheme="minorHAnsi"/>
-          <w:sz w:val="28"/>
+          <w:lang w:val="en-GB"/>
         </w:rPr>
       </w:pPr>
     </w:p>
@@ -1047,21 +1391,36 @@
       <w:pPr>
         <w:pStyle w:val="Prrafodelista"/>
         <w:ind w:left="-336" w:firstLine="696"/>
+        <w:rPr>
+          <w:lang w:val="en-GB"/>
+        </w:rPr>
       </w:pPr>
     </w:p>
     <w:p>
       <w:pPr>
         <w:pStyle w:val="Prrafodelista"/>
         <w:ind w:left="-336" w:firstLine="696"/>
+        <w:rPr>
+          <w:lang w:val="en-GB"/>
+        </w:rPr>
       </w:pPr>
     </w:p>
     <w:p>
       <w:pPr>
         <w:pStyle w:val="Prrafodelista"/>
         <w:ind w:left="-336" w:firstLine="696"/>
-      </w:pPr>
-    </w:p>
-    <w:p/>
+        <w:rPr>
+          <w:lang w:val="en-GB"/>
+        </w:rPr>
+      </w:pPr>
+    </w:p>
+    <w:p>
+      <w:pPr>
+        <w:rPr>
+          <w:lang w:val="en-GB"/>
+        </w:rPr>
+      </w:pPr>
+    </w:p>
     <w:sectPr>
       <w:pgSz w:w="11906" w:h="16838"/>
       <w:pgMar w:top="1417" w:right="1701" w:bottom="1417" w:left="1701" w:header="708" w:footer="708" w:gutter="0"/>
@@ -1658,6 +2017,17 @@
       <w:lang w:eastAsia="es-ES"/>
     </w:rPr>
   </w:style>
+  <w:style w:type="character" w:styleId="nfasis">
+    <w:name w:val="Emphasis"/>
+    <w:basedOn w:val="Fuentedeprrafopredeter"/>
+    <w:uiPriority w:val="20"/>
+    <w:qFormat/>
+    <w:rsid w:val="009A4DEC"/>
+    <w:rPr>
+      <w:i/>
+      <w:iCs/>
+    </w:rPr>
+  </w:style>
 </w:styles>
 </file>
 
@@ -1961,7 +2331,7 @@
 </file>
 
 <file path=customXml/itemProps1.xml><?xml version="1.0" encoding="utf-8"?>
-<ds:datastoreItem xmlns:ds="http://schemas.openxmlformats.org/officeDocument/2006/customXml" ds:itemID="{F8E5DB20-EE9A-44D9-B2D0-4288BB96EC43}">
+<ds:datastoreItem xmlns:ds="http://schemas.openxmlformats.org/officeDocument/2006/customXml" ds:itemID="{CCB49EBC-AC3C-4834-AABD-61B6C69DE1D4}">
   <ds:schemaRefs>
     <ds:schemaRef ds:uri="http://schemas.openxmlformats.org/officeDocument/2006/bibliography"/>
   </ds:schemaRefs>

</xml_diff>